<commit_message>
fix the jar relative path problem, update reademe, project plan, user manual
</commit_message>
<xml_diff>
--- a/Docs/User Manual/User Manual.docx
+++ b/Docs/User Manual/User Manual.docx
@@ -208,7 +208,7 @@
           <w:b/>
           <w:sz w:val="48"/>
         </w:rPr>
-        <w:t>Document classification system</w:t>
+        <w:t>DOCUMENT CLASSIFICATION SYSTEM</w:t>
       </w:r>
     </w:p>
     <w:p>
@@ -255,7 +255,7 @@
           <w:b/>
           <w:sz w:val="36"/>
         </w:rPr>
-        <w:t xml:space="preserve">Object Orientation Analysis and Design – User Manual </w:t>
+        <w:t xml:space="preserve">User Manual </w:t>
       </w:r>
     </w:p>
     <w:p>
@@ -405,9 +405,10 @@
     <w:p>
       <w:pPr>
         <w:sectPr>
+          <w:footerReference w:type="default" r:id="rId2"/>
           <w:type w:val="nextPage"/>
           <w:pgSz w:w="11906" w:h="16838"/>
-          <w:pgMar w:left="1800" w:right="1800" w:header="0" w:top="1440" w:footer="0" w:bottom="708" w:gutter="0"/>
+          <w:pgMar w:left="1800" w:right="1800" w:header="0" w:top="1440" w:footer="708" w:bottom="1271" w:gutter="0"/>
           <w:pgNumType w:fmt="decimal"/>
           <w:formProt w:val="false"/>
           <w:textDirection w:val="lrTb"/>
@@ -571,7 +572,6 @@
         </w:tabs>
         <w:ind w:left="540" w:right="0" w:hanging="0"/>
         <w:rPr>
-          <w:rFonts w:ascii="Cambria" w:hAnsi="Cambria"/>
           <w:b w:val="false"/>
           <w:lang w:val="en-US" w:eastAsia="en-US"/>
         </w:rPr>
@@ -580,7 +580,6 @@
       <w:bookmarkEnd w:id="2"/>
       <w:r>
         <w:rPr>
-          <w:rFonts w:ascii="Cambria" w:hAnsi="Cambria"/>
           <w:b w:val="false"/>
           <w:lang w:val="en-US" w:eastAsia="en-US"/>
         </w:rPr>
@@ -600,14 +599,12 @@
         <w:spacing w:before="0" w:after="0"/>
         <w:ind w:left="540" w:right="0" w:hanging="0"/>
         <w:rPr>
-          <w:rFonts w:ascii="Cambria" w:hAnsi="Cambria"/>
           <w:b w:val="false"/>
           <w:lang w:val="en-US" w:eastAsia="en-US"/>
         </w:rPr>
       </w:pPr>
       <w:r>
         <w:rPr>
-          <w:rFonts w:ascii="Cambria" w:hAnsi="Cambria"/>
           <w:b w:val="false"/>
           <w:lang w:val="en-US" w:eastAsia="en-US"/>
         </w:rPr>
@@ -616,7 +613,7 @@
       </w:r>
       <w:r>
         <w:rPr>
-          <w:rFonts w:cs="Times New Roman" w:ascii="Cambria" w:hAnsi="Cambria"/>
+          <w:rFonts w:cs="Times New Roman"/>
           <w:b w:val="false"/>
           <w:lang w:val="en-US" w:eastAsia="en-US"/>
         </w:rPr>
@@ -626,7 +623,6 @@
       <w:bookmarkEnd w:id="3"/>
       <w:r>
         <w:rPr>
-          <w:rFonts w:ascii="Cambria" w:hAnsi="Cambria"/>
           <w:b w:val="false"/>
           <w:lang w:val="en-US" w:eastAsia="en-US"/>
         </w:rPr>
@@ -643,7 +639,6 @@
         <w:spacing w:before="0" w:after="0"/>
         <w:ind w:left="540" w:right="0" w:hanging="0"/>
         <w:rPr>
-          <w:rFonts w:ascii="Cambria" w:hAnsi="Cambria"/>
           <w:b w:val="false"/>
           <w:lang w:val="en-US" w:eastAsia="en-US"/>
         </w:rPr>
@@ -652,7 +647,6 @@
       <w:bookmarkEnd w:id="4"/>
       <w:r>
         <w:rPr>
-          <w:rFonts w:ascii="Cambria" w:hAnsi="Cambria"/>
           <w:b w:val="false"/>
           <w:lang w:val="en-US" w:eastAsia="en-US"/>
         </w:rPr>
@@ -877,19 +871,7 @@
         </w:rPr>
         <w:t>3.1</w:t>
         <w:tab/>
-      </w:r>
-      <w:r>
-        <w:rPr>
-          <w:b w:val="false"/>
-          <w:lang w:val="en-US" w:eastAsia="en-US"/>
-        </w:rPr>
         <w:t>Command Supported</w:t>
-      </w:r>
-      <w:r>
-        <w:rPr>
-          <w:b w:val="false"/>
-          <w:lang w:val="en-US" w:eastAsia="en-US"/>
-        </w:rPr>
         <w:tab/>
       </w:r>
     </w:p>
@@ -913,34 +895,9 @@
           <w:b w:val="false"/>
           <w:lang w:val="en-US" w:eastAsia="en-US"/>
         </w:rPr>
-        <w:t>3.</w:t>
-      </w:r>
-      <w:r>
-        <w:rPr>
-          <w:b w:val="false"/>
-          <w:lang w:val="en-US" w:eastAsia="en-US"/>
-        </w:rPr>
-        <w:t>2</w:t>
-      </w:r>
-      <w:r>
-        <w:rPr>
-          <w:b w:val="false"/>
-          <w:lang w:val="en-US" w:eastAsia="en-US"/>
-        </w:rPr>
+        <w:t>3.2</w:t>
         <w:tab/>
-      </w:r>
-      <w:r>
-        <w:rPr>
-          <w:b w:val="false"/>
-          <w:lang w:val="en-US" w:eastAsia="en-US"/>
-        </w:rPr>
         <w:t>Starting Program</w:t>
-      </w:r>
-      <w:r>
-        <w:rPr>
-          <w:b w:val="false"/>
-          <w:lang w:val="en-US" w:eastAsia="en-US"/>
-        </w:rPr>
         <w:tab/>
       </w:r>
     </w:p>
@@ -1344,7 +1301,7 @@
                     </pic:cNvPicPr>
                   </pic:nvPicPr>
                   <pic:blipFill>
-                    <a:blip r:embed="rId2"/>
+                    <a:blip r:embed="rId3"/>
                     <a:stretch>
                       <a:fillRect/>
                     </a:stretch>
@@ -1618,7 +1575,7 @@
                     </pic:cNvPicPr>
                   </pic:nvPicPr>
                   <pic:blipFill>
-                    <a:blip r:embed="rId3"/>
+                    <a:blip r:embed="rId4"/>
                     <a:stretch>
                       <a:fillRect/>
                     </a:stretch>
@@ -1903,7 +1860,7 @@
                     </pic:cNvPicPr>
                   </pic:nvPicPr>
                   <pic:blipFill>
-                    <a:blip r:embed="rId4"/>
+                    <a:blip r:embed="rId5"/>
                     <a:stretch>
                       <a:fillRect/>
                     </a:stretch>
@@ -2135,7 +2092,7 @@
                     </pic:cNvPicPr>
                   </pic:nvPicPr>
                   <pic:blipFill>
-                    <a:blip r:embed="rId5"/>
+                    <a:blip r:embed="rId6"/>
                     <a:stretch>
                       <a:fillRect/>
                     </a:stretch>
@@ -2416,8 +2373,8 @@
     <w:p>
       <w:pPr>
         <w:sectPr>
-          <w:headerReference w:type="default" r:id="rId6"/>
-          <w:footerReference w:type="default" r:id="rId7"/>
+          <w:headerReference w:type="default" r:id="rId7"/>
+          <w:footerReference w:type="default" r:id="rId8"/>
           <w:type w:val="nextPage"/>
           <w:pgSz w:w="12240" w:h="15840"/>
           <w:pgMar w:left="1440" w:right="1440" w:header="720" w:top="1440" w:footer="720" w:bottom="1440" w:gutter="0"/>
@@ -2540,15 +2497,7 @@
           <w:b w:val="false"/>
           <w:bCs w:val="false"/>
         </w:rPr>
-        <w:t xml:space="preserve">This section provides a general walk through </w:t>
-      </w:r>
-      <w:r>
-        <w:rPr>
-          <w:rFonts w:ascii="ARial" w:hAnsi="ARial"/>
-          <w:b w:val="false"/>
-          <w:bCs w:val="false"/>
-        </w:rPr>
-        <w:t>of the project from initiation through exit.  Basically, two commands are supported to run this jar file.</w:t>
+        <w:t>This section provides a general walk through of the project from initiation through exit.  Basically, two commands are supported to run this jar file.</w:t>
       </w:r>
     </w:p>
     <w:p>
@@ -2705,7 +2654,7 @@
           <wp:anchor behindDoc="0" distT="0" distB="0" distL="0" distR="0" simplePos="0" locked="0" layoutInCell="1" allowOverlap="1" relativeHeight="4">
             <wp:simplePos x="0" y="0"/>
             <wp:positionH relativeFrom="column">
-              <wp:posOffset>56515</wp:posOffset>
+              <wp:posOffset>55880</wp:posOffset>
             </wp:positionH>
             <wp:positionV relativeFrom="paragraph">
               <wp:posOffset>45085</wp:posOffset>
@@ -2727,7 +2676,7 @@
                     </pic:cNvPicPr>
                   </pic:nvPicPr>
                   <pic:blipFill>
-                    <a:blip r:embed="rId8"/>
+                    <a:blip r:embed="rId9"/>
                     <a:stretch>
                       <a:fillRect/>
                     </a:stretch>
@@ -2855,16 +2804,24 @@
         <w:spacing w:lineRule="auto" w:line="276"/>
         <w:jc w:val="both"/>
         <w:rPr>
-          <w:rFonts w:ascii="ARial" w:hAnsi="ARial"/>
-          <w:b w:val="false"/>
-          <w:bCs w:val="false"/>
-        </w:rPr>
-      </w:pPr>
-      <w:r>
-        <w:rPr>
-          <w:rFonts w:ascii="ARial" w:hAnsi="ARial"/>
-          <w:b w:val="false"/>
-          <w:bCs w:val="false"/>
+          <w:rFonts w:eastAsia="Droid Sans Fallback" w:cs=""/>
+          <w:b/>
+          <w:bCs w:val="false"/>
+          <w:color w:val="00000A"/>
+          <w:sz w:val="20"/>
+          <w:szCs w:val="24"/>
+          <w:lang w:val="en-US" w:eastAsia="zh-CN" w:bidi="ar-SA"/>
+        </w:rPr>
+      </w:pPr>
+      <w:r>
+        <w:rPr>
+          <w:rFonts w:eastAsia="Droid Sans Fallback" w:cs=""/>
+          <w:b/>
+          <w:bCs w:val="false"/>
+          <w:color w:val="00000A"/>
+          <w:sz w:val="20"/>
+          <w:szCs w:val="24"/>
+          <w:lang w:val="en-US" w:eastAsia="zh-CN" w:bidi="ar-SA"/>
         </w:rPr>
         <w:drawing>
           <wp:anchor behindDoc="0" distT="0" distB="0" distL="0" distR="0" simplePos="0" locked="0" layoutInCell="1" allowOverlap="1" relativeHeight="5">
@@ -2892,7 +2849,7 @@
                     </pic:cNvPicPr>
                   </pic:nvPicPr>
                   <pic:blipFill>
-                    <a:blip r:embed="rId9"/>
+                    <a:blip r:embed="rId10"/>
                     <a:stretch>
                       <a:fillRect/>
                     </a:stretch>
@@ -2954,7 +2911,7 @@
           <wp:anchor behindDoc="0" distT="0" distB="0" distL="0" distR="0" simplePos="0" locked="0" layoutInCell="1" allowOverlap="1" relativeHeight="6">
             <wp:simplePos x="0" y="0"/>
             <wp:positionH relativeFrom="column">
-              <wp:posOffset>1425575</wp:posOffset>
+              <wp:posOffset>1424940</wp:posOffset>
             </wp:positionH>
             <wp:positionV relativeFrom="paragraph">
               <wp:posOffset>0</wp:posOffset>
@@ -2976,7 +2933,7 @@
                     </pic:cNvPicPr>
                   </pic:nvPicPr>
                   <pic:blipFill>
-                    <a:blip r:embed="rId10"/>
+                    <a:blip r:embed="rId11"/>
                     <a:stretch>
                       <a:fillRect/>
                     </a:stretch>
@@ -3480,7 +3437,7 @@
                     </pic:cNvPicPr>
                   </pic:nvPicPr>
                   <pic:blipFill>
-                    <a:blip r:embed="rId11"/>
+                    <a:blip r:embed="rId12"/>
                     <a:stretch>
                       <a:fillRect/>
                     </a:stretch>
@@ -4149,7 +4106,7 @@
                     </pic:cNvPicPr>
                   </pic:nvPicPr>
                   <pic:blipFill>
-                    <a:blip r:embed="rId12"/>
+                    <a:blip r:embed="rId13"/>
                     <a:stretch>
                       <a:fillRect/>
                     </a:stretch>
@@ -4323,7 +4280,7 @@
                     </pic:cNvPicPr>
                   </pic:nvPicPr>
                   <pic:blipFill>
-                    <a:blip r:embed="rId13"/>
+                    <a:blip r:embed="rId14"/>
                     <a:stretch>
                       <a:fillRect/>
                     </a:stretch>
@@ -4498,7 +4455,7 @@
                     </pic:cNvPicPr>
                   </pic:nvPicPr>
                   <pic:blipFill>
-                    <a:blip r:embed="rId14"/>
+                    <a:blip r:embed="rId15"/>
                     <a:stretch>
                       <a:fillRect/>
                     </a:stretch>
@@ -4547,11 +4504,11 @@
       </w:r>
     </w:p>
     <w:sectPr>
-      <w:headerReference w:type="default" r:id="rId15"/>
-      <w:footerReference w:type="default" r:id="rId16"/>
+      <w:headerReference w:type="default" r:id="rId16"/>
+      <w:footerReference w:type="default" r:id="rId17"/>
       <w:type w:val="nextPage"/>
       <w:pgSz w:w="12240" w:h="15840"/>
-      <w:pgMar w:left="1440" w:right="1440" w:header="720" w:top="1440" w:footer="720" w:bottom="1440" w:gutter="0"/>
+      <w:pgMar w:left="1440" w:right="1440" w:header="720" w:top="1440" w:footer="720" w:bottom="1286" w:gutter="0"/>
       <w:pgNumType w:start="1" w:fmt="decimal"/>
       <w:formProt w:val="false"/>
       <w:textDirection w:val="lrTb"/>
@@ -4562,6 +4519,20 @@
 </file>
 
 <file path=word/footer1.xml><?xml version="1.0" encoding="utf-8"?>
+<w:ftr xmlns:o="urn:schemas-microsoft-com:office:office" xmlns:r="http://schemas.openxmlformats.org/officeDocument/2006/relationships" xmlns:v="urn:schemas-microsoft-com:vml" xmlns:w="http://schemas.openxmlformats.org/wordprocessingml/2006/main" xmlns:w10="urn:schemas-microsoft-com:office:word" xmlns:wp="http://schemas.openxmlformats.org/drawingml/2006/wordprocessingDrawing">
+  <w:p>
+    <w:pPr>
+      <w:pStyle w:val="Footer"/>
+      <w:rPr/>
+    </w:pPr>
+    <w:r>
+      <w:rPr/>
+    </w:r>
+  </w:p>
+</w:ftr>
+</file>
+
+<file path=word/footer2.xml><?xml version="1.0" encoding="utf-8"?>
 <w:ftr xmlns:o="urn:schemas-microsoft-com:office:office" xmlns:r="http://schemas.openxmlformats.org/officeDocument/2006/relationships" xmlns:v="urn:schemas-microsoft-com:vml" xmlns:w="http://schemas.openxmlformats.org/wordprocessingml/2006/main" xmlns:w10="urn:schemas-microsoft-com:office:word" xmlns:wp="http://schemas.openxmlformats.org/drawingml/2006/wordprocessingDrawing">
   <w:p>
     <w:pPr>
@@ -4583,6 +4554,7 @@
         <w:sz w:val="20"/>
       </w:rPr>
     </w:pPr>
+    <w:bookmarkStart w:id="13" w:name="__DdeLink__385_531086673"/>
     <w:r>
       <w:rPr>
         <w:b/>
@@ -4593,6 +4565,7 @@
       <w:tab/>
       <w:t xml:space="preserve">Page </w:t>
     </w:r>
+    <w:bookmarkEnd w:id="13"/>
     <w:r>
       <w:rPr>
         <w:b/>
@@ -4607,7 +4580,7 @@
       <w:fldChar w:fldCharType="separate"/>
     </w:r>
     <w:r>
-      <w:t>5</w:t>
+      <w:t>4</w:t>
     </w:r>
     <w:r>
       <w:fldChar w:fldCharType="end"/>
@@ -4643,7 +4616,7 @@
 </w:ftr>
 </file>
 
-<file path=word/footer2.xml><?xml version="1.0" encoding="utf-8"?>
+<file path=word/footer3.xml><?xml version="1.0" encoding="utf-8"?>
 <w:ftr xmlns:o="urn:schemas-microsoft-com:office:office" xmlns:r="http://schemas.openxmlformats.org/officeDocument/2006/relationships" xmlns:v="urn:schemas-microsoft-com:vml" xmlns:w="http://schemas.openxmlformats.org/wordprocessingml/2006/main" xmlns:w10="urn:schemas-microsoft-com:office:word" xmlns:wp="http://schemas.openxmlformats.org/drawingml/2006/wordprocessingDrawing">
   <w:p>
     <w:pPr>
@@ -4670,31 +4643,10 @@
         <w:b/>
         <w:sz w:val="20"/>
       </w:rPr>
-      <w:t>User’s Manual</w:t>
+      <w:t xml:space="preserve">User’s Manual </w:t>
       <w:tab/>
       <w:tab/>
       <w:t xml:space="preserve">Page </w:t>
-    </w:r>
-  </w:p>
-  <w:p>
-    <w:pPr>
-      <w:pStyle w:val="Footer"/>
-      <w:pBdr>
-        <w:top w:val="single" w:sz="12" w:space="1" w:color="000001"/>
-        <w:left w:val="nil"/>
-        <w:bottom w:val="nil"/>
-        <w:right w:val="nil"/>
-      </w:pBdr>
-      <w:tabs>
-        <w:tab w:val="center" w:pos="4153" w:leader="none"/>
-        <w:tab w:val="center" w:pos="4320" w:leader="none"/>
-        <w:tab w:val="right" w:pos="8306" w:leader="none"/>
-        <w:tab w:val="right" w:pos="9360" w:leader="none"/>
-      </w:tabs>
-      <w:rPr/>
-    </w:pPr>
-    <w:r>
-      <w:rPr/>
     </w:r>
   </w:p>
 </w:ftr>

</xml_diff>